<commit_message>
add question 3 word
</commit_message>
<xml_diff>
--- a/Pointer_Struct/Pointer.docx
+++ b/Pointer_Struct/Pointer.docx
@@ -226,16 +226,7 @@
           <w:sz w:val="26"/>
           <w:szCs w:val="26"/>
         </w:rPr>
-        <w:t>ptr_c</w:t>
-      </w:r>
-      <w:r>
-        <w:rPr>
-          <w:rFonts w:ascii="Times New Roman" w:hAnsi="Times New Roman" w:cs="Times New Roman"/>
-          <w:color w:val="FF0000"/>
-          <w:sz w:val="26"/>
-          <w:szCs w:val="26"/>
-        </w:rPr>
-        <w:t>:</w:t>
+        <w:t>ptr_c:</w:t>
       </w:r>
       <w:r>
         <w:rPr>
@@ -1321,11 +1312,6 @@
     <w:p>
       <w:pPr>
         <w:ind w:left="360"/>
-        <w:rPr>
-          <w:rFonts w:ascii="Times New Roman" w:hAnsi="Times New Roman" w:cs="Times New Roman"/>
-          <w:sz w:val="26"/>
-          <w:szCs w:val="26"/>
-        </w:rPr>
       </w:pPr>
       <w:r>
         <w:rPr>
@@ -1334,9 +1320,488 @@
           <w:szCs w:val="26"/>
         </w:rPr>
         <w:t>2.</w:t>
+      </w:r>
+      <w:r>
+        <w:t xml:space="preserve"> </w:t>
       </w:r>
       <w:bookmarkStart w:id="0" w:name="_GoBack"/>
       <w:bookmarkEnd w:id="0"/>
+    </w:p>
+    <w:p>
+      <w:pPr>
+        <w:ind w:left="360"/>
+        <w:rPr>
+          <w:rFonts w:ascii="Times New Roman" w:eastAsia="Times New Roman" w:hAnsi="Times New Roman" w:cs="Times New Roman"/>
+          <w:sz w:val="26"/>
+          <w:szCs w:val="26"/>
+        </w:rPr>
+      </w:pPr>
+      <w:r>
+        <w:rPr>
+          <w:rFonts w:ascii="Times New Roman" w:hAnsi="Times New Roman" w:cs="Times New Roman"/>
+          <w:sz w:val="26"/>
+          <w:szCs w:val="26"/>
+        </w:rPr>
+        <w:t xml:space="preserve">3.1 </w:t>
+      </w:r>
+      <w:r>
+        <w:rPr>
+          <w:rFonts w:ascii="Times New Roman" w:eastAsia="Times New Roman" w:hAnsi="Times New Roman" w:cs="Times New Roman"/>
+          <w:sz w:val="26"/>
+          <w:szCs w:val="26"/>
+        </w:rPr>
+        <w:t>Vùng nhớ được cấp phát trên Heap sẽ không tự động hủy bởi chương trình khi kết thúc khối lệnh, việc thu hồi vùng nhớ đã cấp phát trên Heap được giao cho lập trình viên tự quản lý. Nếu trong chương trình có yêu cầu cấp phát bộ nhớ trên Heap mà không được thu hồi hợp lý sẽ gây lãng phí tài nguyên hệ thống</w:t>
+      </w:r>
+    </w:p>
+    <w:p>
+      <w:pPr>
+        <w:ind w:left="360"/>
+        <w:jc w:val="both"/>
+        <w:rPr>
+          <w:rFonts w:ascii="Times New Roman" w:eastAsia="Times New Roman" w:hAnsi="Times New Roman" w:cs="Times New Roman"/>
+          <w:sz w:val="26"/>
+          <w:szCs w:val="26"/>
+        </w:rPr>
+      </w:pPr>
+      <w:r>
+        <w:rPr>
+          <w:rFonts w:ascii="Times New Roman" w:eastAsia="Times New Roman" w:hAnsi="Times New Roman" w:cs="Times New Roman"/>
+          <w:sz w:val="26"/>
+          <w:szCs w:val="26"/>
+        </w:rPr>
+        <w:t xml:space="preserve">3.2 </w:t>
+      </w:r>
+      <w:r>
+        <w:rPr>
+          <w:rFonts w:ascii="Times New Roman" w:eastAsia="Times New Roman" w:hAnsi="Times New Roman" w:cs="Times New Roman"/>
+          <w:sz w:val="26"/>
+          <w:szCs w:val="26"/>
+        </w:rPr>
+        <w:t>Khi không muốn sử dụng tiếp vùng nhớ đã được cấp phát cho chương trình trên Heap, chúng ta nên trả lại vùng nhớ đó cho hệ điều hành.</w:t>
+      </w:r>
+    </w:p>
+    <w:p>
+      <w:pPr>
+        <w:ind w:left="360"/>
+        <w:jc w:val="both"/>
+        <w:rPr>
+          <w:rStyle w:val="HTMLCode"/>
+          <w:rFonts w:ascii="Times New Roman" w:eastAsiaTheme="minorHAnsi" w:hAnsi="Times New Roman" w:cs="Times New Roman"/>
+          <w:color w:val="333333"/>
+          <w:sz w:val="26"/>
+          <w:szCs w:val="26"/>
+          <w:shd w:val="clear" w:color="auto" w:fill="F8F8F8"/>
+        </w:rPr>
+      </w:pPr>
+      <w:r>
+        <w:rPr>
+          <w:rFonts w:ascii="Times New Roman" w:eastAsia="Times New Roman" w:hAnsi="Times New Roman" w:cs="Times New Roman"/>
+          <w:sz w:val="26"/>
+          <w:szCs w:val="26"/>
+        </w:rPr>
+        <w:t xml:space="preserve">3.3 </w:t>
+      </w:r>
+      <w:r>
+        <w:rPr>
+          <w:rFonts w:ascii="Times New Roman" w:hAnsi="Times New Roman" w:cs="Times New Roman"/>
+          <w:color w:val="222222"/>
+          <w:sz w:val="26"/>
+          <w:szCs w:val="26"/>
+          <w:shd w:val="clear" w:color="auto" w:fill="FFFFFF"/>
+        </w:rPr>
+        <w:t>D</w:t>
+      </w:r>
+      <w:r>
+        <w:rPr>
+          <w:rFonts w:ascii="Times New Roman" w:hAnsi="Times New Roman" w:cs="Times New Roman"/>
+          <w:color w:val="222222"/>
+          <w:sz w:val="26"/>
+          <w:szCs w:val="26"/>
+          <w:shd w:val="clear" w:color="auto" w:fill="FFFFFF"/>
+        </w:rPr>
+        <w:t>elete dùng để giải phóng 1 con trỏ đã được cấp phát trước đó, còn nếu đó là 1 mảng thì dùng </w:t>
+      </w:r>
+      <w:proofErr w:type="gramStart"/>
+      <w:r>
+        <w:rPr>
+          <w:rStyle w:val="HTMLCode"/>
+          <w:rFonts w:ascii="Times New Roman" w:eastAsiaTheme="minorHAnsi" w:hAnsi="Times New Roman" w:cs="Times New Roman"/>
+          <w:color w:val="333333"/>
+          <w:sz w:val="26"/>
+          <w:szCs w:val="26"/>
+          <w:shd w:val="clear" w:color="auto" w:fill="F8F8F8"/>
+        </w:rPr>
+        <w:t>delete[</w:t>
+      </w:r>
+      <w:proofErr w:type="gramEnd"/>
+      <w:r>
+        <w:rPr>
+          <w:rStyle w:val="HTMLCode"/>
+          <w:rFonts w:ascii="Times New Roman" w:eastAsiaTheme="minorHAnsi" w:hAnsi="Times New Roman" w:cs="Times New Roman"/>
+          <w:color w:val="333333"/>
+          <w:sz w:val="26"/>
+          <w:szCs w:val="26"/>
+          <w:shd w:val="clear" w:color="auto" w:fill="F8F8F8"/>
+        </w:rPr>
+        <w:t>]</w:t>
+      </w:r>
+    </w:p>
+    <w:p>
+      <w:pPr>
+        <w:ind w:left="360"/>
+        <w:jc w:val="both"/>
+        <w:rPr>
+          <w:rFonts w:ascii="Consolas" w:hAnsi="Consolas"/>
+          <w:color w:val="333333"/>
+          <w:sz w:val="21"/>
+          <w:szCs w:val="21"/>
+          <w:shd w:val="clear" w:color="auto" w:fill="EEEEEE"/>
+        </w:rPr>
+      </w:pPr>
+      <w:r>
+        <w:rPr>
+          <w:rFonts w:ascii="Times New Roman" w:eastAsia="Times New Roman" w:hAnsi="Times New Roman" w:cs="Times New Roman"/>
+          <w:sz w:val="26"/>
+          <w:szCs w:val="26"/>
+        </w:rPr>
+        <w:t>Demo</w:t>
+      </w:r>
+      <w:r>
+        <w:rPr>
+          <w:rFonts w:ascii="Times New Roman" w:eastAsia="Times New Roman" w:hAnsi="Times New Roman" w:cs="Times New Roman"/>
+          <w:sz w:val="26"/>
+          <w:szCs w:val="26"/>
+        </w:rPr>
+        <w:t xml:space="preserve">: </w:t>
+      </w:r>
+      <w:r>
+        <w:rPr>
+          <w:rFonts w:ascii="Times New Roman" w:eastAsia="Times New Roman" w:hAnsi="Times New Roman" w:cs="Times New Roman"/>
+          <w:sz w:val="26"/>
+          <w:szCs w:val="26"/>
+        </w:rPr>
+        <w:tab/>
+      </w:r>
+      <w:r>
+        <w:rPr>
+          <w:rStyle w:val="hljs-keyword"/>
+          <w:rFonts w:ascii="Consolas" w:hAnsi="Consolas"/>
+          <w:b/>
+          <w:bCs/>
+          <w:color w:val="333333"/>
+          <w:sz w:val="21"/>
+          <w:szCs w:val="21"/>
+        </w:rPr>
+        <w:t>int</w:t>
+      </w:r>
+      <w:r>
+        <w:rPr>
+          <w:rFonts w:ascii="Consolas" w:hAnsi="Consolas"/>
+          <w:color w:val="333333"/>
+          <w:sz w:val="21"/>
+          <w:szCs w:val="21"/>
+          <w:shd w:val="clear" w:color="auto" w:fill="EEEEEE"/>
+        </w:rPr>
+        <w:t xml:space="preserve"> *a = </w:t>
+      </w:r>
+      <w:r>
+        <w:rPr>
+          <w:rStyle w:val="hljs-keyword"/>
+          <w:rFonts w:ascii="Consolas" w:hAnsi="Consolas"/>
+          <w:b/>
+          <w:bCs/>
+          <w:color w:val="333333"/>
+          <w:sz w:val="21"/>
+          <w:szCs w:val="21"/>
+        </w:rPr>
+        <w:t>new</w:t>
+      </w:r>
+      <w:r>
+        <w:rPr>
+          <w:rFonts w:ascii="Consolas" w:hAnsi="Consolas"/>
+          <w:color w:val="333333"/>
+          <w:sz w:val="21"/>
+          <w:szCs w:val="21"/>
+          <w:shd w:val="clear" w:color="auto" w:fill="EEEEEE"/>
+        </w:rPr>
+        <w:t xml:space="preserve"> </w:t>
+      </w:r>
+      <w:r>
+        <w:rPr>
+          <w:rStyle w:val="hljs-keyword"/>
+          <w:rFonts w:ascii="Consolas" w:hAnsi="Consolas"/>
+          <w:b/>
+          <w:bCs/>
+          <w:color w:val="333333"/>
+          <w:sz w:val="21"/>
+          <w:szCs w:val="21"/>
+        </w:rPr>
+        <w:t>int</w:t>
+      </w:r>
+      <w:r>
+        <w:rPr>
+          <w:rFonts w:ascii="Consolas" w:hAnsi="Consolas"/>
+          <w:color w:val="333333"/>
+          <w:sz w:val="21"/>
+          <w:szCs w:val="21"/>
+          <w:shd w:val="clear" w:color="auto" w:fill="EEEEEE"/>
+        </w:rPr>
+        <w:t>;</w:t>
+      </w:r>
+    </w:p>
+    <w:p>
+      <w:pPr>
+        <w:ind w:left="360"/>
+        <w:jc w:val="both"/>
+        <w:rPr>
+          <w:rFonts w:ascii="Consolas" w:hAnsi="Consolas"/>
+          <w:color w:val="333333"/>
+          <w:sz w:val="21"/>
+          <w:szCs w:val="21"/>
+          <w:shd w:val="clear" w:color="auto" w:fill="EEEEEE"/>
+        </w:rPr>
+      </w:pPr>
+      <w:r>
+        <w:rPr>
+          <w:rFonts w:ascii="Times New Roman" w:eastAsia="Times New Roman" w:hAnsi="Times New Roman" w:cs="Times New Roman"/>
+          <w:sz w:val="26"/>
+          <w:szCs w:val="26"/>
+        </w:rPr>
+        <w:tab/>
+      </w:r>
+      <w:r>
+        <w:rPr>
+          <w:rFonts w:ascii="Times New Roman" w:eastAsia="Times New Roman" w:hAnsi="Times New Roman" w:cs="Times New Roman"/>
+          <w:sz w:val="26"/>
+          <w:szCs w:val="26"/>
+        </w:rPr>
+        <w:tab/>
+      </w:r>
+      <w:r>
+        <w:rPr>
+          <w:rStyle w:val="hljs-keyword"/>
+          <w:rFonts w:ascii="Consolas" w:hAnsi="Consolas"/>
+          <w:b/>
+          <w:bCs/>
+          <w:color w:val="333333"/>
+          <w:sz w:val="21"/>
+          <w:szCs w:val="21"/>
+        </w:rPr>
+        <w:t>delete</w:t>
+      </w:r>
+      <w:r>
+        <w:rPr>
+          <w:rFonts w:ascii="Consolas" w:hAnsi="Consolas"/>
+          <w:color w:val="333333"/>
+          <w:sz w:val="21"/>
+          <w:szCs w:val="21"/>
+          <w:shd w:val="clear" w:color="auto" w:fill="EEEEEE"/>
+        </w:rPr>
+        <w:t xml:space="preserve"> a;</w:t>
+      </w:r>
+    </w:p>
+    <w:p>
+      <w:pPr>
+        <w:ind w:left="360"/>
+        <w:jc w:val="both"/>
+        <w:rPr>
+          <w:rFonts w:ascii="Consolas" w:hAnsi="Consolas"/>
+          <w:color w:val="333333"/>
+          <w:sz w:val="21"/>
+          <w:szCs w:val="21"/>
+          <w:shd w:val="clear" w:color="auto" w:fill="EEEEEE"/>
+        </w:rPr>
+      </w:pPr>
+      <w:r>
+        <w:rPr>
+          <w:rStyle w:val="hljs-keyword"/>
+          <w:rFonts w:ascii="Consolas" w:hAnsi="Consolas"/>
+          <w:b/>
+          <w:bCs/>
+          <w:color w:val="333333"/>
+          <w:sz w:val="21"/>
+          <w:szCs w:val="21"/>
+        </w:rPr>
+        <w:tab/>
+      </w:r>
+      <w:r>
+        <w:rPr>
+          <w:rStyle w:val="hljs-keyword"/>
+          <w:rFonts w:ascii="Consolas" w:hAnsi="Consolas"/>
+          <w:b/>
+          <w:bCs/>
+          <w:color w:val="333333"/>
+          <w:sz w:val="21"/>
+          <w:szCs w:val="21"/>
+        </w:rPr>
+        <w:tab/>
+        <w:t>char</w:t>
+      </w:r>
+      <w:r>
+        <w:rPr>
+          <w:rFonts w:ascii="Consolas" w:hAnsi="Consolas"/>
+          <w:color w:val="333333"/>
+          <w:sz w:val="21"/>
+          <w:szCs w:val="21"/>
+          <w:shd w:val="clear" w:color="auto" w:fill="EEEEEE"/>
+        </w:rPr>
+        <w:t xml:space="preserve"> *arr = </w:t>
+      </w:r>
+      <w:r>
+        <w:rPr>
+          <w:rStyle w:val="hljs-keyword"/>
+          <w:rFonts w:ascii="Consolas" w:hAnsi="Consolas"/>
+          <w:b/>
+          <w:bCs/>
+          <w:color w:val="333333"/>
+          <w:sz w:val="21"/>
+          <w:szCs w:val="21"/>
+        </w:rPr>
+        <w:t>new</w:t>
+      </w:r>
+      <w:r>
+        <w:rPr>
+          <w:rFonts w:ascii="Consolas" w:hAnsi="Consolas"/>
+          <w:color w:val="333333"/>
+          <w:sz w:val="21"/>
+          <w:szCs w:val="21"/>
+          <w:shd w:val="clear" w:color="auto" w:fill="EEEEEE"/>
+        </w:rPr>
+        <w:t xml:space="preserve"> </w:t>
+      </w:r>
+      <w:proofErr w:type="gramStart"/>
+      <w:r>
+        <w:rPr>
+          <w:rStyle w:val="hljs-keyword"/>
+          <w:rFonts w:ascii="Consolas" w:hAnsi="Consolas"/>
+          <w:b/>
+          <w:bCs/>
+          <w:color w:val="333333"/>
+          <w:sz w:val="21"/>
+          <w:szCs w:val="21"/>
+        </w:rPr>
+        <w:t>char</w:t>
+      </w:r>
+      <w:r>
+        <w:rPr>
+          <w:rFonts w:ascii="Consolas" w:hAnsi="Consolas"/>
+          <w:color w:val="333333"/>
+          <w:sz w:val="21"/>
+          <w:szCs w:val="21"/>
+          <w:shd w:val="clear" w:color="auto" w:fill="EEEEEE"/>
+        </w:rPr>
+        <w:t>[</w:t>
+      </w:r>
+      <w:proofErr w:type="gramEnd"/>
+      <w:r>
+        <w:rPr>
+          <w:rStyle w:val="hljs-number"/>
+          <w:rFonts w:ascii="Consolas" w:hAnsi="Consolas"/>
+          <w:color w:val="009999"/>
+          <w:sz w:val="21"/>
+          <w:szCs w:val="21"/>
+        </w:rPr>
+        <w:t>5</w:t>
+      </w:r>
+      <w:r>
+        <w:rPr>
+          <w:rFonts w:ascii="Consolas" w:hAnsi="Consolas"/>
+          <w:color w:val="333333"/>
+          <w:sz w:val="21"/>
+          <w:szCs w:val="21"/>
+          <w:shd w:val="clear" w:color="auto" w:fill="EEEEEE"/>
+        </w:rPr>
+        <w:t>];</w:t>
+      </w:r>
+    </w:p>
+    <w:p>
+      <w:pPr>
+        <w:ind w:left="360"/>
+        <w:jc w:val="both"/>
+        <w:rPr>
+          <w:rFonts w:ascii="Times New Roman" w:eastAsia="Times New Roman" w:hAnsi="Times New Roman" w:cs="Times New Roman"/>
+          <w:sz w:val="26"/>
+          <w:szCs w:val="26"/>
+        </w:rPr>
+      </w:pPr>
+      <w:r>
+        <w:rPr>
+          <w:rStyle w:val="hljs-keyword"/>
+          <w:rFonts w:ascii="Consolas" w:hAnsi="Consolas"/>
+          <w:b/>
+          <w:bCs/>
+          <w:color w:val="333333"/>
+          <w:sz w:val="21"/>
+          <w:szCs w:val="21"/>
+        </w:rPr>
+        <w:tab/>
+      </w:r>
+      <w:r>
+        <w:rPr>
+          <w:rStyle w:val="hljs-keyword"/>
+          <w:rFonts w:ascii="Consolas" w:hAnsi="Consolas"/>
+          <w:b/>
+          <w:bCs/>
+          <w:color w:val="333333"/>
+          <w:sz w:val="21"/>
+          <w:szCs w:val="21"/>
+        </w:rPr>
+        <w:tab/>
+      </w:r>
+      <w:proofErr w:type="gramStart"/>
+      <w:r>
+        <w:rPr>
+          <w:rStyle w:val="hljs-keyword"/>
+          <w:rFonts w:ascii="Consolas" w:hAnsi="Consolas"/>
+          <w:b/>
+          <w:bCs/>
+          <w:color w:val="333333"/>
+          <w:sz w:val="21"/>
+          <w:szCs w:val="21"/>
+        </w:rPr>
+        <w:t>delete</w:t>
+      </w:r>
+      <w:r>
+        <w:rPr>
+          <w:rFonts w:ascii="Consolas" w:hAnsi="Consolas"/>
+          <w:color w:val="333333"/>
+          <w:sz w:val="21"/>
+          <w:szCs w:val="21"/>
+          <w:shd w:val="clear" w:color="auto" w:fill="EEEEEE"/>
+        </w:rPr>
+        <w:t>[</w:t>
+      </w:r>
+      <w:proofErr w:type="gramEnd"/>
+      <w:r>
+        <w:rPr>
+          <w:rFonts w:ascii="Consolas" w:hAnsi="Consolas"/>
+          <w:color w:val="333333"/>
+          <w:sz w:val="21"/>
+          <w:szCs w:val="21"/>
+          <w:shd w:val="clear" w:color="auto" w:fill="EEEEEE"/>
+        </w:rPr>
+        <w:t>] arr;</w:t>
+      </w:r>
+    </w:p>
+    <w:p>
+      <w:pPr>
+        <w:ind w:left="360"/>
+        <w:rPr>
+          <w:rFonts w:ascii="Times New Roman" w:hAnsi="Times New Roman" w:cs="Times New Roman"/>
+          <w:sz w:val="26"/>
+          <w:szCs w:val="26"/>
+        </w:rPr>
+      </w:pPr>
+    </w:p>
+    <w:p>
+      <w:pPr>
+        <w:ind w:left="360"/>
+        <w:rPr>
+          <w:rFonts w:ascii="Times New Roman" w:hAnsi="Times New Roman" w:cs="Times New Roman"/>
+          <w:sz w:val="26"/>
+          <w:szCs w:val="26"/>
+        </w:rPr>
+      </w:pPr>
     </w:p>
     <w:sectPr>
       <w:pgSz w:w="12240" w:h="15840"/>
@@ -1969,6 +2434,29 @@
       <w:contextualSpacing/>
     </w:pPr>
   </w:style>
+  <w:style w:type="character" w:styleId="HTMLCode">
+    <w:name w:val="HTML Code"/>
+    <w:basedOn w:val="DefaultParagraphFont"/>
+    <w:uiPriority w:val="99"/>
+    <w:semiHidden/>
+    <w:unhideWhenUsed/>
+    <w:rsid w:val="00552847"/>
+    <w:rPr>
+      <w:rFonts w:ascii="Courier New" w:eastAsia="Times New Roman" w:hAnsi="Courier New" w:cs="Courier New"/>
+      <w:sz w:val="20"/>
+      <w:szCs w:val="20"/>
+    </w:rPr>
+  </w:style>
+  <w:style w:type="character" w:customStyle="1" w:styleId="hljs-keyword">
+    <w:name w:val="hljs-keyword"/>
+    <w:basedOn w:val="DefaultParagraphFont"/>
+    <w:rsid w:val="00552847"/>
+  </w:style>
+  <w:style w:type="character" w:customStyle="1" w:styleId="hljs-number">
+    <w:name w:val="hljs-number"/>
+    <w:basedOn w:val="DefaultParagraphFont"/>
+    <w:rsid w:val="00552847"/>
+  </w:style>
 </w:styles>
 </file>
 

</xml_diff>

<commit_message>
add question 4 word
</commit_message>
<xml_diff>
--- a/Pointer_Struct/Pointer.docx
+++ b/Pointer_Struct/Pointer.docx
@@ -1324,8 +1324,6 @@
       <w:r>
         <w:t xml:space="preserve"> </w:t>
       </w:r>
-      <w:bookmarkStart w:id="0" w:name="_GoBack"/>
-      <w:bookmarkEnd w:id="0"/>
     </w:p>
     <w:p>
       <w:pPr>
@@ -1369,15 +1367,7 @@
           <w:sz w:val="26"/>
           <w:szCs w:val="26"/>
         </w:rPr>
-        <w:t xml:space="preserve">3.2 </w:t>
-      </w:r>
-      <w:r>
-        <w:rPr>
-          <w:rFonts w:ascii="Times New Roman" w:eastAsia="Times New Roman" w:hAnsi="Times New Roman" w:cs="Times New Roman"/>
-          <w:sz w:val="26"/>
-          <w:szCs w:val="26"/>
-        </w:rPr>
-        <w:t>Khi không muốn sử dụng tiếp vùng nhớ đã được cấp phát cho chương trình trên Heap, chúng ta nên trả lại vùng nhớ đó cho hệ điều hành.</w:t>
+        <w:t>3.2 Khi không muốn sử dụng tiếp vùng nhớ đã được cấp phát cho chương trình trên Heap, chúng ta nên trả lại vùng nhớ đó cho hệ điều hành.</w:t>
       </w:r>
     </w:p>
     <w:p>
@@ -1802,6 +1792,87 @@
           <w:szCs w:val="26"/>
         </w:rPr>
       </w:pPr>
+      <w:r>
+        <w:rPr>
+          <w:rFonts w:ascii="Times New Roman" w:hAnsi="Times New Roman" w:cs="Times New Roman"/>
+          <w:sz w:val="26"/>
+          <w:szCs w:val="26"/>
+        </w:rPr>
+        <w:t xml:space="preserve">4. </w:t>
+      </w:r>
+    </w:p>
+    <w:p>
+      <w:pPr>
+        <w:ind w:left="720"/>
+        <w:rPr>
+          <w:rFonts w:ascii="Times New Roman" w:hAnsi="Times New Roman" w:cs="Times New Roman"/>
+          <w:sz w:val="26"/>
+          <w:szCs w:val="26"/>
+        </w:rPr>
+      </w:pPr>
+      <w:r>
+        <w:rPr>
+          <w:rStyle w:val="fontstyle01"/>
+        </w:rPr>
+        <w:t>1. *p1 == 10</w:t>
+      </w:r>
+      <w:r>
+        <w:rPr>
+          <w:rFonts w:ascii="TimesNewRomanPSMT" w:hAnsi="TimesNewRomanPSMT"/>
+          <w:color w:val="000000"/>
+          <w:sz w:val="26"/>
+          <w:szCs w:val="26"/>
+        </w:rPr>
+        <w:br/>
+      </w:r>
+      <w:r>
+        <w:rPr>
+          <w:rStyle w:val="fontstyle01"/>
+        </w:rPr>
+        <w:t xml:space="preserve">2. *p2 == </w:t>
+      </w:r>
+      <w:r>
+        <w:rPr>
+          <w:rStyle w:val="fontstyle01"/>
+        </w:rPr>
+        <w:t>0x6ffe14</w:t>
+      </w:r>
+      <w:r>
+        <w:rPr>
+          <w:rStyle w:val="fontstyle01"/>
+        </w:rPr>
+        <w:t xml:space="preserve"> </w:t>
+      </w:r>
+      <w:r>
+        <w:rPr>
+          <w:rStyle w:val="fontstyle01"/>
+        </w:rPr>
+        <w:tab/>
+      </w:r>
+      <w:r>
+        <w:rPr>
+          <w:rStyle w:val="fontstyle01"/>
+          <w:color w:val="FF0000"/>
+        </w:rPr>
+        <w:t>// địa chỉ con trỏ p1</w:t>
+      </w:r>
+      <w:r>
+        <w:rPr>
+          <w:rFonts w:ascii="TimesNewRomanPSMT" w:hAnsi="TimesNewRomanPSMT"/>
+          <w:color w:val="FF0000"/>
+          <w:sz w:val="26"/>
+          <w:szCs w:val="26"/>
+        </w:rPr>
+        <w:br/>
+      </w:r>
+      <w:r>
+        <w:rPr>
+          <w:rStyle w:val="fontstyle01"/>
+        </w:rPr>
+        <w:t>3. *(*p2) == 10</w:t>
+      </w:r>
+      <w:bookmarkStart w:id="0" w:name="_GoBack"/>
+      <w:bookmarkEnd w:id="0"/>
     </w:p>
     <w:sectPr>
       <w:pgSz w:w="12240" w:h="15840"/>
@@ -2457,6 +2528,21 @@
     <w:basedOn w:val="DefaultParagraphFont"/>
     <w:rsid w:val="00552847"/>
   </w:style>
+  <w:style w:type="character" w:customStyle="1" w:styleId="fontstyle01">
+    <w:name w:val="fontstyle01"/>
+    <w:basedOn w:val="DefaultParagraphFont"/>
+    <w:rsid w:val="00F22B85"/>
+    <w:rPr>
+      <w:rFonts w:ascii="TimesNewRomanPSMT" w:hAnsi="TimesNewRomanPSMT" w:hint="default"/>
+      <w:b w:val="0"/>
+      <w:bCs w:val="0"/>
+      <w:i w:val="0"/>
+      <w:iCs w:val="0"/>
+      <w:color w:val="000000"/>
+      <w:sz w:val="26"/>
+      <w:szCs w:val="26"/>
+    </w:rPr>
+  </w:style>
 </w:styles>
 </file>
 

</xml_diff>

<commit_message>
add question 2 word
</commit_message>
<xml_diff>
--- a/Pointer_Struct/Pointer.docx
+++ b/Pointer_Struct/Pointer.docx
@@ -101,25 +101,7 @@
           <w:sz w:val="26"/>
           <w:szCs w:val="26"/>
         </w:rPr>
-        <w:t xml:space="preserve">int </w:t>
-      </w:r>
-      <w:proofErr w:type="gramStart"/>
-      <w:r>
-        <w:rPr>
-          <w:rFonts w:ascii="Times New Roman" w:hAnsi="Times New Roman" w:cs="Times New Roman"/>
-          <w:sz w:val="26"/>
-          <w:szCs w:val="26"/>
-        </w:rPr>
-        <w:t>main(</w:t>
-      </w:r>
-      <w:proofErr w:type="gramEnd"/>
-      <w:r>
-        <w:rPr>
-          <w:rFonts w:ascii="Times New Roman" w:hAnsi="Times New Roman" w:cs="Times New Roman"/>
-          <w:sz w:val="26"/>
-          <w:szCs w:val="26"/>
-        </w:rPr>
-        <w:t>)</w:t>
+        <w:t>int main()</w:t>
       </w:r>
     </w:p>
     <w:p>
@@ -1323,6 +1305,559 @@
       </w:r>
       <w:r>
         <w:t xml:space="preserve"> </w:t>
+      </w:r>
+    </w:p>
+    <w:p>
+      <w:pPr>
+        <w:ind w:left="426" w:hanging="142"/>
+        <w:rPr>
+          <w:rFonts w:ascii="Times New Roman" w:hAnsi="Times New Roman" w:cs="Times New Roman"/>
+          <w:sz w:val="26"/>
+          <w:szCs w:val="26"/>
+        </w:rPr>
+      </w:pPr>
+      <w:r>
+        <w:rPr>
+          <w:rStyle w:val="fontstyle01"/>
+          <w:rFonts w:ascii="Times New Roman" w:hAnsi="Times New Roman" w:cs="Times New Roman"/>
+        </w:rPr>
+        <w:t xml:space="preserve">  </w:t>
+      </w:r>
+      <w:bookmarkStart w:id="0" w:name="_GoBack"/>
+      <w:bookmarkEnd w:id="0"/>
+      <w:r>
+        <w:rPr>
+          <w:rStyle w:val="fontstyle01"/>
+          <w:rFonts w:ascii="Times New Roman" w:hAnsi="Times New Roman" w:cs="Times New Roman"/>
+        </w:rPr>
+        <w:t>#include</w:t>
+      </w:r>
+      <w:r>
+        <w:rPr>
+          <w:rStyle w:val="fontstyle11"/>
+          <w:rFonts w:ascii="Times New Roman" w:hAnsi="Times New Roman" w:cs="Times New Roman"/>
+          <w:sz w:val="26"/>
+          <w:szCs w:val="26"/>
+        </w:rPr>
+        <w:t xml:space="preserve">​ </w:t>
+      </w:r>
+      <w:r>
+        <w:rPr>
+          <w:rStyle w:val="fontstyle11"/>
+          <w:rFonts w:ascii="Times New Roman" w:hAnsi="Times New Roman" w:cs="Times New Roman"/>
+          <w:color w:val="000000"/>
+          <w:sz w:val="26"/>
+          <w:szCs w:val="26"/>
+        </w:rPr>
+        <w:t>​</w:t>
+      </w:r>
+      <w:r>
+        <w:rPr>
+          <w:rStyle w:val="fontstyle01"/>
+          <w:rFonts w:ascii="Times New Roman" w:hAnsi="Times New Roman" w:cs="Times New Roman"/>
+          <w:color w:val="A31515"/>
+        </w:rPr>
+        <w:t>&lt;iostream&gt;</w:t>
+      </w:r>
+      <w:r>
+        <w:rPr>
+          <w:rFonts w:ascii="Times New Roman" w:hAnsi="Times New Roman" w:cs="Times New Roman"/>
+          <w:color w:val="A31515"/>
+          <w:sz w:val="26"/>
+          <w:szCs w:val="26"/>
+        </w:rPr>
+        <w:br/>
+      </w:r>
+      <w:r>
+        <w:rPr>
+          <w:rStyle w:val="fontstyle01"/>
+          <w:rFonts w:ascii="Times New Roman" w:hAnsi="Times New Roman" w:cs="Times New Roman"/>
+        </w:rPr>
+        <w:t>using</w:t>
+      </w:r>
+      <w:r>
+        <w:rPr>
+          <w:rStyle w:val="fontstyle11"/>
+          <w:rFonts w:ascii="Times New Roman" w:hAnsi="Times New Roman" w:cs="Times New Roman"/>
+          <w:sz w:val="26"/>
+          <w:szCs w:val="26"/>
+        </w:rPr>
+        <w:t xml:space="preserve">​ </w:t>
+      </w:r>
+      <w:r>
+        <w:rPr>
+          <w:rStyle w:val="fontstyle11"/>
+          <w:rFonts w:ascii="Times New Roman" w:hAnsi="Times New Roman" w:cs="Times New Roman"/>
+          <w:color w:val="000000"/>
+          <w:sz w:val="26"/>
+          <w:szCs w:val="26"/>
+        </w:rPr>
+        <w:t>​</w:t>
+      </w:r>
+      <w:r>
+        <w:rPr>
+          <w:rStyle w:val="fontstyle01"/>
+          <w:rFonts w:ascii="Times New Roman" w:hAnsi="Times New Roman" w:cs="Times New Roman"/>
+        </w:rPr>
+        <w:t>namespace</w:t>
+      </w:r>
+      <w:r>
+        <w:rPr>
+          <w:rStyle w:val="fontstyle11"/>
+          <w:rFonts w:ascii="Times New Roman" w:hAnsi="Times New Roman" w:cs="Times New Roman"/>
+          <w:sz w:val="26"/>
+          <w:szCs w:val="26"/>
+        </w:rPr>
+        <w:t xml:space="preserve">​ </w:t>
+      </w:r>
+      <w:r>
+        <w:rPr>
+          <w:rStyle w:val="fontstyle01"/>
+          <w:rFonts w:ascii="Times New Roman" w:hAnsi="Times New Roman" w:cs="Times New Roman"/>
+        </w:rPr>
+        <w:t>std;</w:t>
+      </w:r>
+      <w:r>
+        <w:rPr>
+          <w:rFonts w:ascii="Times New Roman" w:hAnsi="Times New Roman" w:cs="Times New Roman"/>
+          <w:color w:val="000000"/>
+          <w:sz w:val="26"/>
+          <w:szCs w:val="26"/>
+        </w:rPr>
+        <w:br/>
+      </w:r>
+      <w:r>
+        <w:rPr>
+          <w:rStyle w:val="fontstyle01"/>
+          <w:rFonts w:ascii="Times New Roman" w:hAnsi="Times New Roman" w:cs="Times New Roman"/>
+        </w:rPr>
+        <w:t>void</w:t>
+      </w:r>
+      <w:r>
+        <w:rPr>
+          <w:rStyle w:val="fontstyle11"/>
+          <w:rFonts w:ascii="Times New Roman" w:hAnsi="Times New Roman" w:cs="Times New Roman"/>
+          <w:sz w:val="26"/>
+          <w:szCs w:val="26"/>
+        </w:rPr>
+        <w:t xml:space="preserve">​ </w:t>
+      </w:r>
+      <w:r>
+        <w:rPr>
+          <w:rStyle w:val="fontstyle01"/>
+          <w:rFonts w:ascii="Times New Roman" w:hAnsi="Times New Roman" w:cs="Times New Roman"/>
+        </w:rPr>
+        <w:t>main()</w:t>
+      </w:r>
+      <w:r>
+        <w:rPr>
+          <w:rFonts w:ascii="Times New Roman" w:hAnsi="Times New Roman" w:cs="Times New Roman"/>
+          <w:color w:val="000000"/>
+          <w:sz w:val="26"/>
+          <w:szCs w:val="26"/>
+        </w:rPr>
+        <w:br/>
+      </w:r>
+      <w:r>
+        <w:rPr>
+          <w:rStyle w:val="fontstyle01"/>
+          <w:rFonts w:ascii="Times New Roman" w:hAnsi="Times New Roman" w:cs="Times New Roman"/>
+        </w:rPr>
+        <w:t>{</w:t>
+      </w:r>
+      <w:r>
+        <w:rPr>
+          <w:rFonts w:ascii="Times New Roman" w:hAnsi="Times New Roman" w:cs="Times New Roman"/>
+          <w:color w:val="000000"/>
+          <w:sz w:val="26"/>
+          <w:szCs w:val="26"/>
+        </w:rPr>
+        <w:br/>
+      </w:r>
+      <w:r>
+        <w:rPr>
+          <w:rStyle w:val="fontstyle31"/>
+          <w:rFonts w:ascii="Times New Roman" w:hAnsi="Times New Roman" w:cs="Times New Roman"/>
+          <w:sz w:val="26"/>
+          <w:szCs w:val="26"/>
+        </w:rPr>
+        <w:t xml:space="preserve">         </w:t>
+      </w:r>
+      <w:r>
+        <w:rPr>
+          <w:rStyle w:val="fontstyle31"/>
+          <w:rFonts w:ascii="Times New Roman" w:hAnsi="Times New Roman" w:cs="Times New Roman"/>
+          <w:sz w:val="26"/>
+          <w:szCs w:val="26"/>
+        </w:rPr>
+        <w:t>int</w:t>
+      </w:r>
+      <w:r>
+        <w:rPr>
+          <w:rStyle w:val="fontstyle11"/>
+          <w:rFonts w:ascii="Times New Roman" w:hAnsi="Times New Roman" w:cs="Times New Roman"/>
+          <w:sz w:val="26"/>
+          <w:szCs w:val="26"/>
+        </w:rPr>
+        <w:t xml:space="preserve">​ </w:t>
+      </w:r>
+      <w:r>
+        <w:rPr>
+          <w:rStyle w:val="fontstyle31"/>
+          <w:rFonts w:ascii="Times New Roman" w:hAnsi="Times New Roman" w:cs="Times New Roman"/>
+          <w:color w:val="000000"/>
+          <w:sz w:val="26"/>
+          <w:szCs w:val="26"/>
+        </w:rPr>
+        <w:t>a[4] = {1, 2, 3, 4};</w:t>
+      </w:r>
+      <w:r>
+        <w:rPr>
+          <w:rFonts w:ascii="Times New Roman" w:hAnsi="Times New Roman" w:cs="Times New Roman"/>
+          <w:color w:val="000000"/>
+          <w:sz w:val="26"/>
+          <w:szCs w:val="26"/>
+        </w:rPr>
+        <w:br/>
+      </w:r>
+      <w:r>
+        <w:rPr>
+          <w:rStyle w:val="fontstyle31"/>
+          <w:rFonts w:ascii="Times New Roman" w:hAnsi="Times New Roman" w:cs="Times New Roman"/>
+          <w:sz w:val="26"/>
+          <w:szCs w:val="26"/>
+        </w:rPr>
+        <w:t xml:space="preserve">         </w:t>
+      </w:r>
+      <w:r>
+        <w:rPr>
+          <w:rStyle w:val="fontstyle31"/>
+          <w:rFonts w:ascii="Times New Roman" w:hAnsi="Times New Roman" w:cs="Times New Roman"/>
+          <w:sz w:val="26"/>
+          <w:szCs w:val="26"/>
+        </w:rPr>
+        <w:t>int</w:t>
+      </w:r>
+      <w:r>
+        <w:rPr>
+          <w:rStyle w:val="fontstyle11"/>
+          <w:rFonts w:ascii="Times New Roman" w:hAnsi="Times New Roman" w:cs="Times New Roman"/>
+          <w:sz w:val="26"/>
+          <w:szCs w:val="26"/>
+        </w:rPr>
+        <w:t xml:space="preserve">​ </w:t>
+      </w:r>
+      <w:r>
+        <w:rPr>
+          <w:rStyle w:val="fontstyle31"/>
+          <w:rFonts w:ascii="Times New Roman" w:hAnsi="Times New Roman" w:cs="Times New Roman"/>
+          <w:color w:val="000000"/>
+          <w:sz w:val="26"/>
+          <w:szCs w:val="26"/>
+        </w:rPr>
+        <w:t>*p = a;</w:t>
+      </w:r>
+      <w:r>
+        <w:rPr>
+          <w:rFonts w:ascii="Times New Roman" w:hAnsi="Times New Roman" w:cs="Times New Roman"/>
+          <w:color w:val="000000"/>
+          <w:sz w:val="26"/>
+          <w:szCs w:val="26"/>
+        </w:rPr>
+        <w:br/>
+      </w:r>
+      <w:r>
+        <w:rPr>
+          <w:rStyle w:val="fontstyle31"/>
+          <w:rFonts w:ascii="Times New Roman" w:hAnsi="Times New Roman" w:cs="Times New Roman"/>
+          <w:sz w:val="26"/>
+          <w:szCs w:val="26"/>
+        </w:rPr>
+        <w:t xml:space="preserve">         </w:t>
+      </w:r>
+      <w:r>
+        <w:rPr>
+          <w:rStyle w:val="fontstyle31"/>
+          <w:rFonts w:ascii="Times New Roman" w:hAnsi="Times New Roman" w:cs="Times New Roman"/>
+          <w:sz w:val="26"/>
+          <w:szCs w:val="26"/>
+        </w:rPr>
+        <w:t>int</w:t>
+      </w:r>
+      <w:r>
+        <w:rPr>
+          <w:rStyle w:val="fontstyle11"/>
+          <w:rFonts w:ascii="Times New Roman" w:hAnsi="Times New Roman" w:cs="Times New Roman"/>
+          <w:sz w:val="26"/>
+          <w:szCs w:val="26"/>
+        </w:rPr>
+        <w:t xml:space="preserve">​ </w:t>
+      </w:r>
+      <w:r>
+        <w:rPr>
+          <w:rStyle w:val="fontstyle31"/>
+          <w:rFonts w:ascii="Times New Roman" w:hAnsi="Times New Roman" w:cs="Times New Roman"/>
+          <w:color w:val="000000"/>
+          <w:sz w:val="26"/>
+          <w:szCs w:val="26"/>
+        </w:rPr>
+        <w:t xml:space="preserve">*p2 = </w:t>
+      </w:r>
+      <w:r>
+        <w:rPr>
+          <w:rStyle w:val="fontstyle11"/>
+          <w:rFonts w:ascii="Times New Roman" w:hAnsi="Times New Roman" w:cs="Times New Roman"/>
+          <w:color w:val="000000"/>
+          <w:sz w:val="26"/>
+          <w:szCs w:val="26"/>
+        </w:rPr>
+        <w:t>​</w:t>
+      </w:r>
+      <w:r>
+        <w:rPr>
+          <w:rStyle w:val="fontstyle31"/>
+          <w:rFonts w:ascii="Times New Roman" w:hAnsi="Times New Roman" w:cs="Times New Roman"/>
+          <w:sz w:val="26"/>
+          <w:szCs w:val="26"/>
+        </w:rPr>
+        <w:t>new</w:t>
+      </w:r>
+      <w:r>
+        <w:rPr>
+          <w:rStyle w:val="fontstyle11"/>
+          <w:rFonts w:ascii="Times New Roman" w:hAnsi="Times New Roman" w:cs="Times New Roman"/>
+          <w:sz w:val="26"/>
+          <w:szCs w:val="26"/>
+        </w:rPr>
+        <w:t xml:space="preserve">​ </w:t>
+      </w:r>
+      <w:r>
+        <w:rPr>
+          <w:rStyle w:val="fontstyle11"/>
+          <w:rFonts w:ascii="Times New Roman" w:hAnsi="Times New Roman" w:cs="Times New Roman"/>
+          <w:color w:val="000000"/>
+          <w:sz w:val="26"/>
+          <w:szCs w:val="26"/>
+        </w:rPr>
+        <w:t>​</w:t>
+      </w:r>
+      <w:r>
+        <w:rPr>
+          <w:rStyle w:val="fontstyle31"/>
+          <w:rFonts w:ascii="Times New Roman" w:hAnsi="Times New Roman" w:cs="Times New Roman"/>
+          <w:sz w:val="26"/>
+          <w:szCs w:val="26"/>
+        </w:rPr>
+        <w:t>int</w:t>
+      </w:r>
+      <w:r>
+        <w:rPr>
+          <w:rStyle w:val="fontstyle11"/>
+          <w:rFonts w:ascii="Times New Roman" w:hAnsi="Times New Roman" w:cs="Times New Roman"/>
+          <w:sz w:val="26"/>
+          <w:szCs w:val="26"/>
+        </w:rPr>
+        <w:t>​</w:t>
+      </w:r>
+      <w:r>
+        <w:rPr>
+          <w:rStyle w:val="fontstyle31"/>
+          <w:rFonts w:ascii="Times New Roman" w:hAnsi="Times New Roman" w:cs="Times New Roman"/>
+          <w:color w:val="000000"/>
+          <w:sz w:val="26"/>
+          <w:szCs w:val="26"/>
+        </w:rPr>
+        <w:t>;</w:t>
+      </w:r>
+      <w:r>
+        <w:rPr>
+          <w:rFonts w:ascii="Times New Roman" w:hAnsi="Times New Roman" w:cs="Times New Roman"/>
+          <w:color w:val="000000"/>
+          <w:sz w:val="26"/>
+          <w:szCs w:val="26"/>
+        </w:rPr>
+        <w:br/>
+      </w:r>
+      <w:r>
+        <w:rPr>
+          <w:rStyle w:val="fontstyle31"/>
+          <w:rFonts w:ascii="Times New Roman" w:hAnsi="Times New Roman" w:cs="Times New Roman"/>
+          <w:color w:val="FFC000" w:themeColor="accent4"/>
+          <w:sz w:val="26"/>
+          <w:szCs w:val="26"/>
+        </w:rPr>
+        <w:t xml:space="preserve">         </w:t>
+      </w:r>
+      <w:r>
+        <w:rPr>
+          <w:rStyle w:val="fontstyle31"/>
+          <w:rFonts w:ascii="Times New Roman" w:hAnsi="Times New Roman" w:cs="Times New Roman"/>
+          <w:color w:val="FFC000" w:themeColor="accent4"/>
+          <w:sz w:val="26"/>
+          <w:szCs w:val="26"/>
+        </w:rPr>
+        <w:t xml:space="preserve">// </w:t>
+      </w:r>
+      <w:r>
+        <w:rPr>
+          <w:rStyle w:val="fontstyle31"/>
+          <w:rFonts w:ascii="Times New Roman" w:hAnsi="Times New Roman" w:cs="Times New Roman"/>
+          <w:color w:val="FFC000" w:themeColor="accent4"/>
+          <w:sz w:val="26"/>
+          <w:szCs w:val="26"/>
+        </w:rPr>
+        <w:t>delete</w:t>
+      </w:r>
+      <w:r>
+        <w:rPr>
+          <w:rStyle w:val="fontstyle11"/>
+          <w:rFonts w:ascii="Times New Roman" w:hAnsi="Times New Roman" w:cs="Times New Roman"/>
+          <w:color w:val="FFC000" w:themeColor="accent4"/>
+          <w:sz w:val="26"/>
+          <w:szCs w:val="26"/>
+        </w:rPr>
+        <w:t xml:space="preserve">​ </w:t>
+      </w:r>
+      <w:r>
+        <w:rPr>
+          <w:rStyle w:val="fontstyle31"/>
+          <w:rFonts w:ascii="Times New Roman" w:hAnsi="Times New Roman" w:cs="Times New Roman"/>
+          <w:color w:val="FFC000" w:themeColor="accent4"/>
+          <w:sz w:val="26"/>
+          <w:szCs w:val="26"/>
+        </w:rPr>
+        <w:t>p;</w:t>
+      </w:r>
+      <w:r>
+        <w:rPr>
+          <w:rStyle w:val="fontstyle31"/>
+          <w:rFonts w:ascii="Times New Roman" w:hAnsi="Times New Roman" w:cs="Times New Roman"/>
+          <w:color w:val="FFC000" w:themeColor="accent4"/>
+          <w:sz w:val="26"/>
+          <w:szCs w:val="26"/>
+        </w:rPr>
+        <w:t xml:space="preserve">  không thể giải phóng vùng nhớ mảng tĩnh </w:t>
+      </w:r>
+      <w:r>
+        <w:rPr>
+          <w:rFonts w:ascii="Times New Roman" w:hAnsi="Times New Roman" w:cs="Times New Roman"/>
+          <w:color w:val="FFC000" w:themeColor="accent4"/>
+          <w:sz w:val="26"/>
+          <w:szCs w:val="26"/>
+        </w:rPr>
+        <w:br/>
+      </w:r>
+      <w:r>
+        <w:rPr>
+          <w:rStyle w:val="fontstyle31"/>
+          <w:rFonts w:ascii="Times New Roman" w:hAnsi="Times New Roman" w:cs="Times New Roman"/>
+          <w:color w:val="FFC000" w:themeColor="accent4"/>
+          <w:sz w:val="26"/>
+          <w:szCs w:val="26"/>
+        </w:rPr>
+        <w:t xml:space="preserve">         </w:t>
+      </w:r>
+      <w:r>
+        <w:rPr>
+          <w:rStyle w:val="fontstyle31"/>
+          <w:rFonts w:ascii="Times New Roman" w:hAnsi="Times New Roman" w:cs="Times New Roman"/>
+          <w:color w:val="FFC000" w:themeColor="accent4"/>
+          <w:sz w:val="26"/>
+          <w:szCs w:val="26"/>
+        </w:rPr>
+        <w:t xml:space="preserve">// </w:t>
+      </w:r>
+      <w:r>
+        <w:rPr>
+          <w:rStyle w:val="fontstyle31"/>
+          <w:rFonts w:ascii="Times New Roman" w:hAnsi="Times New Roman" w:cs="Times New Roman"/>
+          <w:color w:val="FFC000" w:themeColor="accent4"/>
+          <w:sz w:val="26"/>
+          <w:szCs w:val="26"/>
+        </w:rPr>
+        <w:t>delete</w:t>
+      </w:r>
+      <w:r>
+        <w:rPr>
+          <w:rStyle w:val="fontstyle11"/>
+          <w:rFonts w:ascii="Times New Roman" w:hAnsi="Times New Roman" w:cs="Times New Roman"/>
+          <w:color w:val="FFC000" w:themeColor="accent4"/>
+          <w:sz w:val="26"/>
+          <w:szCs w:val="26"/>
+        </w:rPr>
+        <w:t xml:space="preserve">​ </w:t>
+      </w:r>
+      <w:r>
+        <w:rPr>
+          <w:rStyle w:val="fontstyle31"/>
+          <w:rFonts w:ascii="Times New Roman" w:hAnsi="Times New Roman" w:cs="Times New Roman"/>
+          <w:color w:val="FFC000" w:themeColor="accent4"/>
+          <w:sz w:val="26"/>
+          <w:szCs w:val="26"/>
+        </w:rPr>
+        <w:t>a;</w:t>
+      </w:r>
+      <w:r>
+        <w:rPr>
+          <w:rFonts w:ascii="Times New Roman" w:hAnsi="Times New Roman" w:cs="Times New Roman"/>
+          <w:color w:val="000000"/>
+          <w:sz w:val="26"/>
+          <w:szCs w:val="26"/>
+        </w:rPr>
+        <w:br/>
+      </w:r>
+      <w:r>
+        <w:rPr>
+          <w:rStyle w:val="fontstyle31"/>
+          <w:rFonts w:ascii="Times New Roman" w:hAnsi="Times New Roman" w:cs="Times New Roman"/>
+          <w:sz w:val="26"/>
+          <w:szCs w:val="26"/>
+        </w:rPr>
+        <w:t xml:space="preserve">         </w:t>
+      </w:r>
+      <w:r>
+        <w:rPr>
+          <w:rStyle w:val="fontstyle31"/>
+          <w:rFonts w:ascii="Times New Roman" w:hAnsi="Times New Roman" w:cs="Times New Roman"/>
+          <w:sz w:val="26"/>
+          <w:szCs w:val="26"/>
+        </w:rPr>
+        <w:t>delete</w:t>
+      </w:r>
+      <w:r>
+        <w:rPr>
+          <w:rStyle w:val="fontstyle11"/>
+          <w:rFonts w:ascii="Times New Roman" w:hAnsi="Times New Roman" w:cs="Times New Roman"/>
+          <w:sz w:val="26"/>
+          <w:szCs w:val="26"/>
+        </w:rPr>
+        <w:t xml:space="preserve">​ </w:t>
+      </w:r>
+      <w:r>
+        <w:rPr>
+          <w:rStyle w:val="fontstyle31"/>
+          <w:rFonts w:ascii="Times New Roman" w:hAnsi="Times New Roman" w:cs="Times New Roman"/>
+          <w:color w:val="000000"/>
+          <w:sz w:val="26"/>
+          <w:szCs w:val="26"/>
+        </w:rPr>
+        <w:t>p2;</w:t>
+      </w:r>
+      <w:r>
+        <w:rPr>
+          <w:rFonts w:ascii="Times New Roman" w:hAnsi="Times New Roman" w:cs="Times New Roman"/>
+          <w:color w:val="000000"/>
+          <w:sz w:val="26"/>
+          <w:szCs w:val="26"/>
+        </w:rPr>
+        <w:br/>
+      </w:r>
+      <w:r>
+        <w:rPr>
+          <w:rStyle w:val="fontstyle01"/>
+          <w:rFonts w:ascii="Times New Roman" w:hAnsi="Times New Roman" w:cs="Times New Roman"/>
+        </w:rPr>
+        <w:t>}</w:t>
       </w:r>
     </w:p>
     <w:p>
@@ -1411,7 +1946,6 @@
         </w:rPr>
         <w:t>elete dùng để giải phóng 1 con trỏ đã được cấp phát trước đó, còn nếu đó là 1 mảng thì dùng </w:t>
       </w:r>
-      <w:proofErr w:type="gramStart"/>
       <w:r>
         <w:rPr>
           <w:rStyle w:val="HTMLCode"/>
@@ -1421,19 +1955,7 @@
           <w:szCs w:val="26"/>
           <w:shd w:val="clear" w:color="auto" w:fill="F8F8F8"/>
         </w:rPr>
-        <w:t>delete[</w:t>
-      </w:r>
-      <w:proofErr w:type="gramEnd"/>
-      <w:r>
-        <w:rPr>
-          <w:rStyle w:val="HTMLCode"/>
-          <w:rFonts w:ascii="Times New Roman" w:eastAsiaTheme="minorHAnsi" w:hAnsi="Times New Roman" w:cs="Times New Roman"/>
-          <w:color w:val="333333"/>
-          <w:sz w:val="26"/>
-          <w:szCs w:val="26"/>
-          <w:shd w:val="clear" w:color="auto" w:fill="F8F8F8"/>
-        </w:rPr>
-        <w:t>]</w:t>
+        <w:t>delete[]</w:t>
       </w:r>
     </w:p>
     <w:p>
@@ -1659,7 +2181,6 @@
         </w:rPr>
         <w:t xml:space="preserve"> </w:t>
       </w:r>
-      <w:proofErr w:type="gramStart"/>
       <w:r>
         <w:rPr>
           <w:rStyle w:val="hljs-keyword"/>
@@ -1682,7 +2203,6 @@
         </w:rPr>
         <w:t>[</w:t>
       </w:r>
-      <w:proofErr w:type="gramEnd"/>
       <w:r>
         <w:rPr>
           <w:rStyle w:val="hljs-number"/>
@@ -1737,18 +2257,6 @@
           <w:szCs w:val="21"/>
         </w:rPr>
         <w:tab/>
-      </w:r>
-      <w:proofErr w:type="gramStart"/>
-      <w:r>
-        <w:rPr>
-          <w:rStyle w:val="hljs-keyword"/>
-          <w:rFonts w:ascii="Consolas" w:hAnsi="Consolas"/>
-          <w:b/>
-          <w:bCs/>
-          <w:color w:val="333333"/>
-          <w:sz w:val="21"/>
-          <w:szCs w:val="21"/>
-        </w:rPr>
         <w:t>delete</w:t>
       </w:r>
       <w:r>
@@ -1759,18 +2267,7 @@
           <w:szCs w:val="21"/>
           <w:shd w:val="clear" w:color="auto" w:fill="EEEEEE"/>
         </w:rPr>
-        <w:t>[</w:t>
-      </w:r>
-      <w:proofErr w:type="gramEnd"/>
-      <w:r>
-        <w:rPr>
-          <w:rFonts w:ascii="Consolas" w:hAnsi="Consolas"/>
-          <w:color w:val="333333"/>
-          <w:sz w:val="21"/>
-          <w:szCs w:val="21"/>
-          <w:shd w:val="clear" w:color="auto" w:fill="EEEEEE"/>
-        </w:rPr>
-        <w:t>] arr;</w:t>
+        <w:t>[] arr;</w:t>
       </w:r>
     </w:p>
     <w:p>
@@ -1814,6 +2311,7 @@
         <w:rPr>
           <w:rStyle w:val="fontstyle01"/>
         </w:rPr>
+        <w:lastRenderedPageBreak/>
         <w:t>1. *p1 == 10</w:t>
       </w:r>
       <w:r>
@@ -1871,8 +2369,6 @@
         </w:rPr>
         <w:t>3. *(*p2) == 10</w:t>
       </w:r>
-      <w:bookmarkStart w:id="0" w:name="_GoBack"/>
-      <w:bookmarkEnd w:id="0"/>
     </w:p>
     <w:sectPr>
       <w:pgSz w:w="12240" w:h="15840"/>
@@ -2543,6 +3039,36 @@
       <w:szCs w:val="26"/>
     </w:rPr>
   </w:style>
+  <w:style w:type="character" w:customStyle="1" w:styleId="fontstyle11">
+    <w:name w:val="fontstyle11"/>
+    <w:basedOn w:val="DefaultParagraphFont"/>
+    <w:rsid w:val="00836FD3"/>
+    <w:rPr>
+      <w:rFonts w:ascii="Gautami" w:hAnsi="Gautami" w:hint="default"/>
+      <w:b w:val="0"/>
+      <w:bCs w:val="0"/>
+      <w:i w:val="0"/>
+      <w:iCs w:val="0"/>
+      <w:color w:val="0000FF"/>
+      <w:sz w:val="20"/>
+      <w:szCs w:val="20"/>
+    </w:rPr>
+  </w:style>
+  <w:style w:type="character" w:customStyle="1" w:styleId="fontstyle31">
+    <w:name w:val="fontstyle31"/>
+    <w:basedOn w:val="DefaultParagraphFont"/>
+    <w:rsid w:val="00836FD3"/>
+    <w:rPr>
+      <w:rFonts w:ascii="CourierNewPSMT" w:hAnsi="CourierNewPSMT" w:hint="default"/>
+      <w:b w:val="0"/>
+      <w:bCs w:val="0"/>
+      <w:i w:val="0"/>
+      <w:iCs w:val="0"/>
+      <w:color w:val="0000FF"/>
+      <w:sz w:val="20"/>
+      <w:szCs w:val="20"/>
+    </w:rPr>
+  </w:style>
 </w:styles>
 </file>
 

</xml_diff>